<commit_message>
some edits in the section
</commit_message>
<xml_diff>
--- a/docs/SRS_Final.docx
+++ b/docs/SRS_Final.docx
@@ -703,34 +703,25 @@
     </w:p>
     <w:p>
       <w:pPr>
-        <w:numPr>
-          <w:ilvl w:val="0"/>
-          <w:numId w:val="1"/>
-        </w:numPr>
-        <w:spacing w:after="0" w:line="360" w:lineRule="auto"/>
-        <w:jc w:val="both"/>
-      </w:pPr>
-      <w:r>
-        <w:rPr>
-          <w:b/>
-          <w:bCs/>
-        </w:rPr>
-        <w:t>Other project management apps</w:t>
-      </w:r>
-      <w:r>
-        <w:t xml:space="preserve"> (like Trello and Asana for data import/export)</w:t>
-      </w:r>
-    </w:p>
-    <w:p>
-      <w:pPr>
         <w:spacing w:line="360" w:lineRule="auto"/>
         <w:jc w:val="both"/>
-      </w:pPr>
-      <w:r>
-        <w:rPr>
-          <w:b/>
-          <w:bCs/>
-        </w:rPr>
+        <w:rPr>
+          <w:b/>
+          <w:bCs/>
+        </w:rPr>
+      </w:pPr>
+    </w:p>
+    <w:p>
+      <w:pPr>
+        <w:spacing w:line="360" w:lineRule="auto"/>
+        <w:jc w:val="both"/>
+      </w:pPr>
+      <w:r>
+        <w:rPr>
+          <w:b/>
+          <w:bCs/>
+        </w:rPr>
+        <w:lastRenderedPageBreak/>
         <w:t>Objectives:</w:t>
       </w:r>
     </w:p>
@@ -744,7 +735,6 @@
         <w:jc w:val="both"/>
       </w:pPr>
       <w:r>
-        <w:lastRenderedPageBreak/>
         <w:t>Improve team productivity and reduce manual work.</w:t>
       </w:r>
     </w:p>
@@ -1260,6 +1250,7 @@
         <w:jc w:val="both"/>
       </w:pPr>
       <w:r>
+        <w:lastRenderedPageBreak/>
         <w:t>Section 2 details the product’s architecture and user groups. Section 3 covers the mandatory functional and non-functional requirements, including the modeling artifacts (Use Cases and Domain Model) required for the subsequent design phase.</w:t>
       </w:r>
     </w:p>
@@ -1281,7 +1272,6 @@
           <w:sz w:val="28"/>
           <w:szCs w:val="28"/>
         </w:rPr>
-        <w:lastRenderedPageBreak/>
         <w:t>2. Overall Description</w:t>
       </w:r>
     </w:p>
@@ -1334,12 +1324,6 @@
       <w:r>
         <w:t xml:space="preserve"> for project teams to collaborate, plan tasks, track progress, and gain AI-driven insights. The system connects easily with GitHub, Slack, Google Drive, and email platforms to sync all project data in one place.</w:t>
       </w:r>
-    </w:p>
-    <w:p>
-      <w:pPr>
-        <w:spacing w:line="360" w:lineRule="auto"/>
-        <w:jc w:val="both"/>
-      </w:pPr>
     </w:p>
     <w:p>
       <w:pPr>
@@ -1545,7 +1529,7 @@
         <w:rPr>
           <w:color w:val="000000"/>
         </w:rPr>
-        <w:t>Natural Language Task Creator: Converts plain text or speech into tasks.</w:t>
+        <w:t>Effort Estimator: Predicts effort and time for new tasks.</w:t>
       </w:r>
     </w:p>
     <w:p>
@@ -1571,7 +1555,61 @@
         <w:rPr>
           <w:color w:val="000000"/>
         </w:rPr>
-        <w:t>Effort Estimator: Predicts effort and time for new tasks.</w:t>
+        <w:t>Chat Assistant (AI Bot): Helps users by chat commands.</w:t>
+      </w:r>
+    </w:p>
+    <w:p>
+      <w:pPr>
+        <w:numPr>
+          <w:ilvl w:val="0"/>
+          <w:numId w:val="3"/>
+        </w:numPr>
+        <w:pBdr>
+          <w:top w:val="nil"/>
+          <w:left w:val="nil"/>
+          <w:bottom w:val="nil"/>
+          <w:right w:val="nil"/>
+          <w:between w:val="nil"/>
+        </w:pBdr>
+        <w:spacing w:line="360" w:lineRule="auto"/>
+        <w:jc w:val="both"/>
+        <w:rPr>
+          <w:color w:val="000000"/>
+        </w:rPr>
+      </w:pPr>
+      <w:r>
+        <w:rPr>
+          <w:color w:val="000000"/>
+        </w:rPr>
+        <w:t>Goal Mapper: Displays visual roadmaps for long-term planning.</w:t>
+      </w:r>
+    </w:p>
+    <w:p>
+      <w:pPr>
+        <w:numPr>
+          <w:ilvl w:val="0"/>
+          <w:numId w:val="3"/>
+        </w:numPr>
+        <w:pBdr>
+          <w:top w:val="nil"/>
+          <w:left w:val="nil"/>
+          <w:bottom w:val="nil"/>
+          <w:right w:val="nil"/>
+          <w:between w:val="nil"/>
+        </w:pBdr>
+        <w:spacing w:line="360" w:lineRule="auto"/>
+        <w:jc w:val="both"/>
+        <w:rPr>
+          <w:color w:val="000000"/>
+          <w:highlight w:val="yellow"/>
+        </w:rPr>
+      </w:pPr>
+      <w:r>
+        <w:rPr>
+          <w:color w:val="000000"/>
+          <w:highlight w:val="yellow"/>
+        </w:rPr>
+        <w:t>(Optional) Auto-Summary Reports: Generates reports and dashboards for managers automatically.</w:t>
       </w:r>
     </w:p>
     <w:p>
@@ -1591,21 +1629,19 @@
         <w:jc w:val="both"/>
         <w:rPr>
           <w:color w:val="000000"/>
+          <w:highlight w:val="yellow"/>
         </w:rPr>
       </w:pPr>
       <w:r>
         <w:rPr>
           <w:color w:val="000000"/>
-        </w:rPr>
-        <w:t>Chat Assistant (AI Bot): Helps users by chat commands.</w:t>
-      </w:r>
-    </w:p>
-    <w:p>
-      <w:pPr>
-        <w:numPr>
-          <w:ilvl w:val="0"/>
-          <w:numId w:val="3"/>
-        </w:numPr>
+          <w:highlight w:val="yellow"/>
+        </w:rPr>
+        <w:t>(Optional) Natural Language Task Creator: Converts plain text or speech into tasks.</w:t>
+      </w:r>
+    </w:p>
+    <w:p>
+      <w:pPr>
         <w:pBdr>
           <w:top w:val="nil"/>
           <w:left w:val="nil"/>
@@ -1614,24 +1650,16 @@
           <w:between w:val="nil"/>
         </w:pBdr>
         <w:spacing w:line="360" w:lineRule="auto"/>
+        <w:ind w:left="720"/>
         <w:jc w:val="both"/>
         <w:rPr>
           <w:color w:val="000000"/>
-        </w:rPr>
-      </w:pPr>
-      <w:r>
-        <w:rPr>
-          <w:color w:val="000000"/>
-        </w:rPr>
-        <w:t>Goal Mapper: Displays visual roadmaps for long-term planning.</w:t>
-      </w:r>
-    </w:p>
-    <w:p>
-      <w:pPr>
-        <w:numPr>
-          <w:ilvl w:val="0"/>
-          <w:numId w:val="3"/>
-        </w:numPr>
+          <w:highlight w:val="yellow"/>
+        </w:rPr>
+      </w:pPr>
+    </w:p>
+    <w:p>
+      <w:pPr>
         <w:pBdr>
           <w:top w:val="nil"/>
           <w:left w:val="nil"/>
@@ -1640,19 +1668,49 @@
           <w:between w:val="nil"/>
         </w:pBdr>
         <w:spacing w:line="360" w:lineRule="auto"/>
+        <w:ind w:left="720"/>
         <w:jc w:val="both"/>
         <w:rPr>
           <w:color w:val="000000"/>
           <w:highlight w:val="yellow"/>
         </w:rPr>
       </w:pPr>
-      <w:r>
+    </w:p>
+    <w:p>
+      <w:pPr>
+        <w:pBdr>
+          <w:top w:val="nil"/>
+          <w:left w:val="nil"/>
+          <w:bottom w:val="nil"/>
+          <w:right w:val="nil"/>
+          <w:between w:val="nil"/>
+        </w:pBdr>
+        <w:spacing w:line="360" w:lineRule="auto"/>
+        <w:ind w:left="720"/>
+        <w:jc w:val="both"/>
         <w:rPr>
           <w:color w:val="000000"/>
           <w:highlight w:val="yellow"/>
         </w:rPr>
-        <w:t>(Optional) Auto-Summary Reports: Generates reports and dashboards for managers automatically.</w:t>
-      </w:r>
+      </w:pPr>
+    </w:p>
+    <w:p>
+      <w:pPr>
+        <w:pBdr>
+          <w:top w:val="nil"/>
+          <w:left w:val="nil"/>
+          <w:bottom w:val="nil"/>
+          <w:right w:val="nil"/>
+          <w:between w:val="nil"/>
+        </w:pBdr>
+        <w:spacing w:line="360" w:lineRule="auto"/>
+        <w:ind w:left="720"/>
+        <w:jc w:val="both"/>
+        <w:rPr>
+          <w:color w:val="000000"/>
+          <w:highlight w:val="yellow"/>
+        </w:rPr>
+      </w:pPr>
     </w:p>
     <w:p>
       <w:pPr>
@@ -1811,7 +1869,6 @@
               <w:jc w:val="both"/>
             </w:pPr>
             <w:r>
-              <w:lastRenderedPageBreak/>
               <w:t>Project Manager (PM)</w:t>
             </w:r>
           </w:p>
@@ -2079,7 +2136,13 @@
         <w:t>Database:</w:t>
       </w:r>
       <w:r>
-        <w:t xml:space="preserve"> PostgreSQL and MongoDB</w:t>
+        <w:t xml:space="preserve"> </w:t>
+      </w:r>
+      <w:r>
+        <w:t xml:space="preserve">Microsoft SQL , </w:t>
+      </w:r>
+      <w:r>
+        <w:t>PostgreSQL and MongoDB</w:t>
       </w:r>
     </w:p>
     <w:p>
@@ -2099,8 +2162,27 @@
         <w:t>AI Engine:</w:t>
       </w:r>
       <w:r>
-        <w:t xml:space="preserve"> TensorFlow and PyTorch</w:t>
-      </w:r>
+        <w:t xml:space="preserve"> TensorFlow</w:t>
+      </w:r>
+      <w:r>
+        <w:t xml:space="preserve"> (</w:t>
+      </w:r>
+      <w:proofErr w:type="spellStart"/>
+      <w:r>
+        <w:t>Keras</w:t>
+      </w:r>
+      <w:proofErr w:type="spellEnd"/>
+      <w:r>
+        <w:t>)</w:t>
+      </w:r>
+      <w:r>
+        <w:t xml:space="preserve"> and </w:t>
+      </w:r>
+      <w:proofErr w:type="spellStart"/>
+      <w:r>
+        <w:t>PyTorch</w:t>
+      </w:r>
+      <w:proofErr w:type="spellEnd"/>
     </w:p>
     <w:p>
       <w:pPr>
@@ -2366,6 +2448,7 @@
           <w:sz w:val="28"/>
           <w:szCs w:val="28"/>
         </w:rPr>
+        <w:lastRenderedPageBreak/>
         <w:t>2.6 User Documentation</w:t>
       </w:r>
     </w:p>
@@ -2515,7 +2598,6 @@
         <w:rPr>
           <w:color w:val="000000"/>
         </w:rPr>
-        <w:lastRenderedPageBreak/>
         <w:t>Third-party integrations (GitHub, Slack, Google Drive, Email) remain available.</w:t>
       </w:r>
     </w:p>
@@ -2800,6 +2882,7 @@
           <w:b/>
           <w:bCs/>
         </w:rPr>
+        <w:lastRenderedPageBreak/>
         <w:t>Description:</w:t>
       </w:r>
       <w:r>
@@ -2886,7 +2969,6 @@
           <w:b/>
           <w:bCs/>
         </w:rPr>
-        <w:lastRenderedPageBreak/>
         <w:t>Description:</w:t>
       </w:r>
       <w:r>
@@ -3183,6 +3265,7 @@
           <w:b/>
           <w:bCs/>
         </w:rPr>
+        <w:lastRenderedPageBreak/>
         <w:t>Description:</w:t>
       </w:r>
       <w:r>
@@ -3287,7 +3370,6 @@
         <w:jc w:val="both"/>
       </w:pPr>
       <w:r>
-        <w:lastRenderedPageBreak/>
         <w:t>A user working at night switches to dark mode.</w:t>
       </w:r>
     </w:p>
@@ -3570,6 +3652,7 @@
           <w:bCs/>
           <w:highlight w:val="yellow"/>
         </w:rPr>
+        <w:lastRenderedPageBreak/>
         <w:t>Description:</w:t>
       </w:r>
       <w:r>
@@ -3653,6 +3736,101 @@
           <w:sz w:val="28"/>
           <w:szCs w:val="28"/>
         </w:rPr>
+        <w:t xml:space="preserve">FR13: whiteboard, </w:t>
+      </w:r>
+      <w:proofErr w:type="spellStart"/>
+      <w:r>
+        <w:rPr>
+          <w:b/>
+          <w:bCs/>
+          <w:sz w:val="28"/>
+          <w:szCs w:val="28"/>
+        </w:rPr>
+        <w:t>miro</w:t>
+      </w:r>
+      <w:proofErr w:type="spellEnd"/>
+      <w:r>
+        <w:rPr>
+          <w:b/>
+          <w:bCs/>
+          <w:sz w:val="28"/>
+          <w:szCs w:val="28"/>
+        </w:rPr>
+        <w:t xml:space="preserve">, </w:t>
+      </w:r>
+    </w:p>
+    <w:p>
+      <w:pPr>
+        <w:spacing w:line="360" w:lineRule="auto"/>
+        <w:jc w:val="both"/>
+        <w:rPr>
+          <w:b/>
+          <w:bCs/>
+          <w:sz w:val="28"/>
+          <w:szCs w:val="28"/>
+        </w:rPr>
+      </w:pPr>
+      <w:r>
+        <w:rPr>
+          <w:b/>
+          <w:bCs/>
+          <w:sz w:val="28"/>
+          <w:szCs w:val="28"/>
+        </w:rPr>
+        <w:t>FR14: draw.io</w:t>
+      </w:r>
+    </w:p>
+    <w:p>
+      <w:pPr>
+        <w:spacing w:line="360" w:lineRule="auto"/>
+        <w:jc w:val="both"/>
+        <w:rPr>
+          <w:b/>
+          <w:bCs/>
+          <w:sz w:val="28"/>
+          <w:szCs w:val="28"/>
+        </w:rPr>
+      </w:pPr>
+      <w:r>
+        <w:rPr>
+          <w:b/>
+          <w:bCs/>
+          <w:sz w:val="28"/>
+          <w:szCs w:val="28"/>
+        </w:rPr>
+        <w:t>FR15: to do list</w:t>
+      </w:r>
+    </w:p>
+    <w:p>
+      <w:pPr>
+        <w:spacing w:line="360" w:lineRule="auto"/>
+        <w:jc w:val="both"/>
+        <w:rPr>
+          <w:b/>
+          <w:bCs/>
+          <w:sz w:val="28"/>
+          <w:szCs w:val="28"/>
+        </w:rPr>
+      </w:pPr>
+    </w:p>
+    <w:p>
+      <w:pPr>
+        <w:spacing w:line="360" w:lineRule="auto"/>
+        <w:jc w:val="both"/>
+        <w:rPr>
+          <w:b/>
+          <w:bCs/>
+          <w:sz w:val="28"/>
+          <w:szCs w:val="28"/>
+        </w:rPr>
+      </w:pPr>
+      <w:r>
+        <w:rPr>
+          <w:b/>
+          <w:bCs/>
+          <w:sz w:val="28"/>
+          <w:szCs w:val="28"/>
+        </w:rPr>
         <w:t>3.2 Use Case Model</w:t>
       </w:r>
     </w:p>
@@ -3717,7 +3895,6 @@
           <w:sz w:val="28"/>
           <w:szCs w:val="28"/>
         </w:rPr>
-        <w:lastRenderedPageBreak/>
         <w:drawing>
           <wp:inline distT="0" distB="0" distL="0" distR="0" wp14:anchorId="3D22DD8D" wp14:editId="7D9A38F8">
             <wp:extent cx="5943600" cy="2800350"/>
@@ -3795,6 +3972,7 @@
           <w:sz w:val="28"/>
           <w:szCs w:val="28"/>
         </w:rPr>
+        <w:lastRenderedPageBreak/>
         <w:drawing>
           <wp:inline distT="0" distB="0" distL="0" distR="0" wp14:anchorId="20887EA0" wp14:editId="2F6E95C5">
             <wp:extent cx="5943600" cy="4337050"/>
@@ -4989,13 +5167,8 @@
         <w:spacing w:after="0" w:line="240" w:lineRule="auto"/>
         <w:ind w:left="1440"/>
       </w:pPr>
-      <w:proofErr w:type="gramStart"/>
-      <w:r>
-        <w:t>Allows</w:t>
-      </w:r>
-      <w:proofErr w:type="gramEnd"/>
-      <w:r>
-        <w:t xml:space="preserve"> the Project Manager or Client to open and view generated reports within the system.</w:t>
+      <w:r>
+        <w:t>Allows the Project Manager or Client to open and view generated reports within the system.</w:t>
       </w:r>
     </w:p>
     <w:p>
@@ -5319,13 +5492,8 @@
         <w:spacing w:after="0" w:line="240" w:lineRule="auto"/>
         <w:ind w:left="1440"/>
       </w:pPr>
-      <w:proofErr w:type="gramStart"/>
-      <w:r>
-        <w:t>Synchronizes</w:t>
-      </w:r>
-      <w:proofErr w:type="gramEnd"/>
-      <w:r>
-        <w:t xml:space="preserve"> external services such as GitHub, Google Drive, and Slack/Email with the system to maintain updated access tokens and connectivity.</w:t>
+      <w:r>
+        <w:t>Synchronizes external services such as GitHub, Google Drive, and Slack/Email with the system to maintain updated access tokens and connectivity.</w:t>
       </w:r>
     </w:p>
     <w:p>
@@ -7902,15 +8070,7 @@
                 <w:lang w:val="en-US"/>
               </w:rPr>
               <w:lastRenderedPageBreak/>
-              <w:t xml:space="preserve">All core functional tests must pass successfully on </w:t>
-            </w:r>
-            <w:proofErr w:type="gramStart"/>
-            <w:r>
-              <w:rPr>
-                <w:rFonts w:asciiTheme="majorBidi" w:hAnsiTheme="majorBidi" w:cstheme="majorBidi"/>
-                <w:lang w:val="en-US"/>
-              </w:rPr>
-              <w:t xml:space="preserve">all </w:t>
+              <w:t xml:space="preserve">All core functional tests must pass successfully on all </w:t>
             </w:r>
             <w:r>
               <w:rPr>
@@ -7924,15 +8084,7 @@
                 <w:rFonts w:asciiTheme="majorBidi" w:hAnsiTheme="majorBidi" w:cstheme="majorBidi"/>
                 <w:lang w:val="en-US"/>
               </w:rPr>
-              <w:t>specified</w:t>
-            </w:r>
-            <w:proofErr w:type="gramEnd"/>
-            <w:r>
-              <w:rPr>
-                <w:rFonts w:asciiTheme="majorBidi" w:hAnsiTheme="majorBidi" w:cstheme="majorBidi"/>
-                <w:lang w:val="en-US"/>
-              </w:rPr>
-              <w:t xml:space="preserve"> browsers, and no significant visual defects (e.g., layout breaks, overlapping text) </w:t>
+              <w:t xml:space="preserve">specified browsers, and no significant visual defects (e.g., layout breaks, overlapping text) </w:t>
             </w:r>
             <w:r>
               <w:rPr>

</xml_diff>